<commit_message>
first draft cover letter
</commit_message>
<xml_diff>
--- a/data/cover_letter_FLeroy.docx
+++ b/data/cover_letter_FLeroy.docx
@@ -3,21 +3,484 @@
 <w:document xmlns:wpc="http://schemas.microsoft.com/office/word/2010/wordprocessingCanvas" xmlns:cx="http://schemas.microsoft.com/office/drawing/2014/chartex" xmlns:cx1="http://schemas.microsoft.com/office/drawing/2015/9/8/chartex" xmlns:cx2="http://schemas.microsoft.com/office/drawing/2015/10/21/chartex" xmlns:cx3="http://schemas.microsoft.com/office/drawing/2016/5/9/chartex" xmlns:cx4="http://schemas.microsoft.com/office/drawing/2016/5/10/chartex" xmlns:cx5="http://schemas.microsoft.com/office/drawing/2016/5/11/chartex" xmlns:cx6="http://schemas.microsoft.com/office/drawing/2016/5/12/chartex" xmlns:cx7="http://schemas.microsoft.com/office/drawing/2016/5/13/chartex" xmlns:cx8="http://schemas.microsoft.com/office/drawing/2016/5/14/chartex" xmlns:mc="http://schemas.openxmlformats.org/markup-compatibility/2006" xmlns:aink="http://schemas.microsoft.com/office/drawing/2016/ink" xmlns:am3d="http://schemas.microsoft.com/office/drawing/2017/model3d" xmlns:o="urn:schemas-microsoft-com:office:office" xmlns:r="http://schemas.openxmlformats.org/officeDocument/2006/relationships" xmlns:m="http://schemas.openxmlformats.org/officeDocument/2006/math" xmlns:v="urn:schemas-microsoft-com:vml" xmlns:wp14="http://schemas.microsoft.com/office/word/2010/wordprocessingDrawing" xmlns:wp="http://schemas.openxmlformats.org/drawingml/2006/wordprocessingDrawing" xmlns:w10="urn:schemas-microsoft-com:office:word" xmlns:w="http://schemas.openxmlformats.org/wordprocessingml/2006/main" xmlns:w14="http://schemas.microsoft.com/office/word/2010/wordml" xmlns:w15="http://schemas.microsoft.com/office/word/2012/wordml" xmlns:w16cex="http://schemas.microsoft.com/office/word/2018/wordml/cex" xmlns:w16cid="http://schemas.microsoft.com/office/word/2016/wordml/cid" xmlns:w16="http://schemas.microsoft.com/office/word/2018/wordml" xmlns:w16sdtdh="http://schemas.microsoft.com/office/word/2020/wordml/sdtdatahash" xmlns:w16se="http://schemas.microsoft.com/office/word/2015/wordml/symex" xmlns:wpg="http://schemas.microsoft.com/office/word/2010/wordprocessingGroup" xmlns:wpi="http://schemas.microsoft.com/office/word/2010/wordprocessingInk" xmlns:wne="http://schemas.microsoft.com/office/word/2006/wordml" xmlns:wps="http://schemas.microsoft.com/office/word/2010/wordprocessingShape" mc:Ignorable="w14 w15 w16se w16cid w16 w16cex w16sdtdh wp14">
   <w:body>
     <w:p>
+      <w:pPr>
+        <w:spacing w:after="0" w:line="276" w:lineRule="auto"/>
+        <w:jc w:val="right"/>
+      </w:pPr>
+      <w:r>
+        <w:t>Czech university of Life Sciences</w:t>
+      </w:r>
+    </w:p>
+    <w:p>
+      <w:pPr>
+        <w:spacing w:after="0" w:line="276" w:lineRule="auto"/>
+        <w:jc w:val="right"/>
+      </w:pPr>
+      <w:r>
+        <w:t>Faculty of Environmental Sciences</w:t>
+      </w:r>
+    </w:p>
+    <w:p>
+      <w:pPr>
+        <w:spacing w:after="0" w:line="276" w:lineRule="auto"/>
+        <w:jc w:val="right"/>
+      </w:pPr>
+      <w:r>
+        <w:t>Kamýcká 1176</w:t>
+      </w:r>
+    </w:p>
+    <w:p>
+      <w:pPr>
+        <w:spacing w:after="0" w:line="276" w:lineRule="auto"/>
+        <w:jc w:val="right"/>
+      </w:pPr>
+      <w:r>
+        <w:t>165 00</w:t>
+      </w:r>
+      <w:r>
+        <w:t>,</w:t>
+      </w:r>
+      <w:r>
+        <w:t xml:space="preserve"> </w:t>
+      </w:r>
+      <w:r>
+        <w:t>Prague</w:t>
+      </w:r>
+    </w:p>
+    <w:p>
+      <w:pPr>
+        <w:spacing w:after="0" w:line="276" w:lineRule="auto"/>
+        <w:jc w:val="right"/>
+      </w:pPr>
+      <w:r>
+        <w:rPr>
+          <w:rFonts w:ascii="Segoe UI Symbol" w:hAnsi="Segoe UI Symbol" w:cs="Segoe UI Symbol"/>
+        </w:rPr>
+        <w:sym w:font="Wingdings" w:char="F029"/>
+      </w:r>
+      <w:r>
+        <w:rPr>
+          <w:rFonts w:ascii="Segoe UI Symbol" w:hAnsi="Segoe UI Symbol" w:cs="Segoe UI Symbol"/>
+        </w:rPr>
+        <w:t xml:space="preserve"> </w:t>
+      </w:r>
+      <w:r>
+        <w:t>+420</w:t>
+      </w:r>
+      <w:r>
+        <w:t>737480623</w:t>
+      </w:r>
+    </w:p>
+    <w:p>
+      <w:pPr>
+        <w:spacing w:after="0" w:line="276" w:lineRule="auto"/>
+        <w:jc w:val="right"/>
+      </w:pPr>
+      <w:r>
+        <w:sym w:font="Wingdings" w:char="F02A"/>
+      </w:r>
+      <w:r>
+        <w:t xml:space="preserve"> </w:t>
+      </w:r>
+      <w:hyperlink r:id="rId4" w:history="1">
+        <w:r>
+          <w:rPr>
+            <w:rStyle w:val="Hyperlink"/>
+          </w:rPr>
+          <w:t>leroy@fzp.czu.cz</w:t>
+        </w:r>
+      </w:hyperlink>
+    </w:p>
+    <w:p>
+      <w:pPr>
+        <w:spacing w:after="0" w:line="276" w:lineRule="auto"/>
+      </w:pPr>
+      <w:r>
+        <w:t>Dr. Holger Kreft</w:t>
+      </w:r>
+      <w:r>
+        <w:t xml:space="preserve">, </w:t>
+      </w:r>
+      <w:r>
+        <w:t xml:space="preserve">Dr. </w:t>
+      </w:r>
+      <w:r>
+        <w:t>Catrin Westphal</w:t>
+      </w:r>
+      <w:r>
+        <w:t xml:space="preserve">, </w:t>
+      </w:r>
+      <w:r>
+        <w:t xml:space="preserve">Dr. </w:t>
+      </w:r>
+      <w:r>
+        <w:t>Kerstin Wiegand</w:t>
+      </w:r>
+    </w:p>
+    <w:p>
+      <w:pPr>
+        <w:spacing w:after="0" w:line="276" w:lineRule="auto"/>
+      </w:pPr>
+      <w:r>
+        <w:t>Editors</w:t>
+      </w:r>
+    </w:p>
+    <w:p>
+      <w:pPr>
+        <w:spacing w:after="0" w:line="276" w:lineRule="auto"/>
+        <w:rPr>
+          <w:i/>
+          <w:iCs/>
+        </w:rPr>
+      </w:pPr>
+      <w:r>
+        <w:rPr>
+          <w:i/>
+          <w:iCs/>
+        </w:rPr>
+        <w:t>Basic and Applied Ecology</w:t>
+      </w:r>
+    </w:p>
+    <w:p>
+      <w:pPr>
+        <w:spacing w:after="0" w:line="276" w:lineRule="auto"/>
+      </w:pPr>
+      <w:r>
+        <w:t xml:space="preserve">Special issue: </w:t>
+      </w:r>
+      <w:r>
+        <w:rPr>
+          <w:i/>
+          <w:iCs/>
+        </w:rPr>
+        <w:t>Scales and heterogeneity in ecology</w:t>
+      </w:r>
+    </w:p>
+    <w:p>
+      <w:pPr>
+        <w:spacing w:after="0" w:line="276" w:lineRule="auto"/>
+      </w:pPr>
+    </w:p>
+    <w:p>
+      <w:pPr>
+        <w:spacing w:after="0" w:line="276" w:lineRule="auto"/>
+      </w:pPr>
+      <w:r>
+        <w:t>February 14, 2022</w:t>
+      </w:r>
+    </w:p>
+    <w:p>
+      <w:pPr>
+        <w:spacing w:after="0" w:line="276" w:lineRule="auto"/>
+      </w:pPr>
+    </w:p>
+    <w:p>
+      <w:pPr>
+        <w:jc w:val="both"/>
+      </w:pPr>
       <w:r>
         <w:t>Dear editors,</w:t>
       </w:r>
     </w:p>
     <w:p>
-      <w:r>
-        <w:t xml:space="preserve">Two years ago, I started my research position with a principal aim: describe and better understand the </w:t>
-      </w:r>
-      <w:proofErr w:type="spellStart"/>
-      <w:r>
-        <w:t>spatio</w:t>
-      </w:r>
-      <w:proofErr w:type="spellEnd"/>
-      <w:r>
-        <w:t xml:space="preserve">-temporal scaling of biodiversity trends. </w:t>
+      <w:pPr>
+        <w:spacing w:after="0" w:line="276" w:lineRule="auto"/>
+        <w:rPr>
+          <w:i/>
+          <w:iCs/>
+        </w:rPr>
+      </w:pPr>
+      <w:r>
+        <w:t>Hereby, we</w:t>
+      </w:r>
+      <w:r>
+        <w:t xml:space="preserve"> submit an original literature review entitled </w:t>
+      </w:r>
+      <w:r>
+        <w:rPr>
+          <w:i/>
+          <w:iCs/>
+        </w:rPr>
+        <w:t>“</w:t>
+      </w:r>
+      <w:r>
+        <w:rPr>
+          <w:i/>
+          <w:iCs/>
+        </w:rPr>
+        <w:t>How has bird biodiversity changed over time? A review across metrics and spatio-temporal scales</w:t>
+      </w:r>
+      <w:r>
+        <w:rPr>
+          <w:i/>
+          <w:iCs/>
+        </w:rPr>
+        <w:t>”</w:t>
+      </w:r>
+      <w:r>
+        <w:rPr>
+          <w:i/>
+          <w:iCs/>
+        </w:rPr>
+        <w:t xml:space="preserve"> </w:t>
+      </w:r>
+      <w:r>
+        <w:t>for co</w:t>
+      </w:r>
+      <w:r>
+        <w:t xml:space="preserve">nsideration of the special issue about </w:t>
+      </w:r>
+      <w:r>
+        <w:rPr>
+          <w:i/>
+          <w:iCs/>
+        </w:rPr>
+        <w:t>Scales and heterogeneity in ecology</w:t>
+      </w:r>
+      <w:r>
+        <w:rPr>
+          <w:i/>
+          <w:iCs/>
+        </w:rPr>
+        <w:t xml:space="preserve"> </w:t>
+      </w:r>
+      <w:r>
+        <w:t xml:space="preserve">of </w:t>
+      </w:r>
+      <w:r>
+        <w:rPr>
+          <w:i/>
+          <w:iCs/>
+        </w:rPr>
+        <w:t>Basic and Applied Ecology</w:t>
+      </w:r>
+      <w:r>
+        <w:rPr>
+          <w:i/>
+          <w:iCs/>
+        </w:rPr>
+        <w:t>.</w:t>
+      </w:r>
+    </w:p>
+    <w:p>
+      <w:pPr>
+        <w:spacing w:after="0" w:line="276" w:lineRule="auto"/>
+        <w:rPr>
+          <w:i/>
+          <w:iCs/>
+        </w:rPr>
+      </w:pPr>
+    </w:p>
+    <w:p>
+      <w:pPr>
+        <w:spacing w:after="0"/>
+        <w:jc w:val="both"/>
+      </w:pPr>
+      <w:r>
+        <w:t>We confirm that this work is original and has bot been published elsewhere, nor is it currently under consideration for publication elsewhere.</w:t>
+      </w:r>
+    </w:p>
+    <w:p>
+      <w:pPr>
+        <w:spacing w:after="0"/>
+        <w:jc w:val="both"/>
+      </w:pPr>
+    </w:p>
+    <w:p>
+      <w:pPr>
+        <w:spacing w:after="0"/>
+        <w:jc w:val="both"/>
+      </w:pPr>
+      <w:r>
+        <w:t xml:space="preserve">In this </w:t>
+      </w:r>
+      <w:r>
+        <w:t>review</w:t>
+      </w:r>
+      <w:r>
+        <w:t xml:space="preserve">, </w:t>
+      </w:r>
+      <w:r>
+        <w:t xml:space="preserve">we highlight that considering spatio-temporal scaling of biodiversity trends is key to have a holistic overview of current biodiversity </w:t>
+      </w:r>
+      <w:r>
+        <w:t>crisis</w:t>
+      </w:r>
+      <w:r>
+        <w:t xml:space="preserve">. </w:t>
+      </w:r>
+      <w:r>
+        <w:t xml:space="preserve">Especially, we show that for birds, trends of biodiversity </w:t>
+      </w:r>
+      <w:r>
+        <w:t>can be</w:t>
+      </w:r>
+      <w:r>
+        <w:t xml:space="preserve"> opposed considering the scale at which </w:t>
+      </w:r>
+      <w:r>
+        <w:t>they are</w:t>
+      </w:r>
+      <w:r>
+        <w:t xml:space="preserve"> </w:t>
+      </w:r>
+      <w:r>
+        <w:t>assessed</w:t>
+      </w:r>
+      <w:r>
+        <w:t>.</w:t>
+      </w:r>
+      <w:r>
+        <w:t xml:space="preserve"> Moreover, </w:t>
+      </w:r>
+      <w:r>
+        <w:t xml:space="preserve">a lack of consensus about temporal scale features is highlighted and we give guidelines for authors to better </w:t>
+      </w:r>
+      <w:r>
+        <w:t xml:space="preserve">consider them. Finally, we highlight </w:t>
+      </w:r>
+      <w:r>
+        <w:rPr>
+          <w:lang w:val="en-GB"/>
+        </w:rPr>
+        <w:t xml:space="preserve">an insufficient </w:t>
+      </w:r>
+      <w:r>
+        <w:rPr>
+          <w:lang w:val="en-GB"/>
+        </w:rPr>
+        <w:t>spatio-temporal coverage of biodiversity dataset, which can lead to biased assessment of temporal biodiversity trends.</w:t>
+      </w:r>
+    </w:p>
+    <w:p>
+      <w:pPr>
+        <w:spacing w:after="0"/>
+        <w:jc w:val="both"/>
+      </w:pPr>
+    </w:p>
+    <w:p>
+      <w:pPr>
+        <w:spacing w:after="0"/>
+        <w:jc w:val="both"/>
+      </w:pPr>
+      <w:r>
+        <w:t xml:space="preserve">Given the current debate about biodiversity loss, we believe that demonstrating the influence of </w:t>
+      </w:r>
+      <w:r>
+        <w:t xml:space="preserve">spatial </w:t>
+      </w:r>
+      <w:r>
+        <w:t xml:space="preserve">scales on biodiversity will give an empirical example that biodiversity trends </w:t>
+      </w:r>
+      <w:r>
+        <w:t xml:space="preserve">have to be considered </w:t>
+      </w:r>
+      <w:r>
+        <w:t xml:space="preserve">across scales. </w:t>
+      </w:r>
+      <w:r>
+        <w:t>Even though several meta-analyses assess biodiversity trends for a given spatial scale, we noticed a lack of review listing them together with their spatial and temporal features (</w:t>
+      </w:r>
+      <w:r>
+        <w:rPr>
+          <w:i/>
+          <w:iCs/>
+        </w:rPr>
+        <w:t xml:space="preserve">i.e. </w:t>
+      </w:r>
+      <w:r>
+        <w:t>grain, extent, lag…).</w:t>
+      </w:r>
+      <w:r>
+        <w:t xml:space="preserve"> By considering spatio-temporal scales and heterogeneity of </w:t>
+      </w:r>
+      <w:r>
+        <w:t>macroecological</w:t>
+      </w:r>
+      <w:r>
+        <w:t xml:space="preserve"> metrics, we believe that </w:t>
+      </w:r>
+      <w:r>
+        <w:t>this literature review is relevant for the special issue “</w:t>
+      </w:r>
+      <w:r>
+        <w:rPr>
+          <w:i/>
+          <w:iCs/>
+        </w:rPr>
+        <w:t>Scaling and heterogeneity in ecology”</w:t>
+      </w:r>
+      <w:r>
+        <w:t>.</w:t>
+      </w:r>
+    </w:p>
+    <w:p>
+      <w:pPr>
+        <w:spacing w:after="0"/>
+        <w:jc w:val="both"/>
+      </w:pPr>
+    </w:p>
+    <w:p>
+      <w:pPr>
+        <w:spacing w:after="0"/>
+        <w:jc w:val="both"/>
+      </w:pPr>
+      <w:r>
+        <w:t xml:space="preserve">We have no conflict of interest to disclose. </w:t>
+      </w:r>
+    </w:p>
+    <w:p>
+      <w:pPr>
+        <w:spacing w:after="0"/>
+        <w:jc w:val="both"/>
+      </w:pPr>
+    </w:p>
+    <w:p>
+      <w:pPr>
+        <w:spacing w:after="0"/>
+        <w:jc w:val="both"/>
+      </w:pPr>
+      <w:r>
+        <w:t xml:space="preserve">Thank you for the consideration of our manuscript. </w:t>
+      </w:r>
+    </w:p>
+    <w:p>
+      <w:pPr>
+        <w:spacing w:after="0"/>
+        <w:jc w:val="both"/>
+      </w:pPr>
+    </w:p>
+    <w:p>
+      <w:pPr>
+        <w:spacing w:after="0"/>
+        <w:jc w:val="both"/>
+      </w:pPr>
+      <w:r>
+        <w:t>Sincerely,</w:t>
+      </w:r>
+    </w:p>
+    <w:p>
+      <w:pPr>
+        <w:spacing w:after="0"/>
+        <w:jc w:val="both"/>
+      </w:pPr>
+    </w:p>
+    <w:p>
+      <w:pPr>
+        <w:spacing w:after="0"/>
+        <w:jc w:val="right"/>
+      </w:pPr>
+      <w:r>
+        <w:t>François Leroy</w:t>
+      </w:r>
+    </w:p>
+    <w:p>
+      <w:pPr>
+        <w:spacing w:after="0"/>
+        <w:jc w:val="right"/>
+      </w:pPr>
+      <w:r>
+        <w:t>PhD candidate</w:t>
       </w:r>
     </w:p>
     <w:sectPr>
@@ -456,6 +919,39 @@
     <w:semiHidden/>
     <w:unhideWhenUsed/>
   </w:style>
+  <w:style w:type="character" w:styleId="Hyperlink">
+    <w:name w:val="Hyperlink"/>
+    <w:basedOn w:val="DefaultParagraphFont"/>
+    <w:uiPriority w:val="99"/>
+    <w:unhideWhenUsed/>
+    <w:rsid w:val="006F6535"/>
+    <w:rPr>
+      <w:color w:val="0563C1" w:themeColor="hyperlink"/>
+      <w:u w:val="single"/>
+    </w:rPr>
+  </w:style>
+  <w:style w:type="character" w:styleId="UnresolvedMention">
+    <w:name w:val="Unresolved Mention"/>
+    <w:basedOn w:val="DefaultParagraphFont"/>
+    <w:uiPriority w:val="99"/>
+    <w:semiHidden/>
+    <w:unhideWhenUsed/>
+    <w:rsid w:val="006F6535"/>
+    <w:rPr>
+      <w:color w:val="605E5C"/>
+      <w:shd w:val="clear" w:color="auto" w:fill="E1DFDD"/>
+    </w:rPr>
+  </w:style>
+  <w:style w:type="paragraph" w:styleId="Revision">
+    <w:name w:val="Revision"/>
+    <w:hidden/>
+    <w:uiPriority w:val="99"/>
+    <w:semiHidden/>
+    <w:rsid w:val="005A334D"/>
+    <w:pPr>
+      <w:spacing w:after="0" w:line="240" w:lineRule="auto"/>
+    </w:pPr>
+  </w:style>
 </w:styles>
 </file>
 

</xml_diff>

<commit_message>
adding Petr's cover letter version
</commit_message>
<xml_diff>
--- a/data/cover_letter_FLeroy.docx
+++ b/data/cover_letter_FLeroy.docx
@@ -25,8 +25,13 @@
         <w:spacing w:after="0" w:line="276" w:lineRule="auto"/>
         <w:jc w:val="right"/>
       </w:pPr>
-      <w:r>
-        <w:t>Kamýcká 1176</w:t>
+      <w:proofErr w:type="spellStart"/>
+      <w:r>
+        <w:t>Kamýcká</w:t>
+      </w:r>
+      <w:proofErr w:type="spellEnd"/>
+      <w:r>
+        <w:t xml:space="preserve"> 1176</w:t>
       </w:r>
     </w:p>
     <w:p>
@@ -96,16 +101,26 @@
         <w:spacing w:after="0" w:line="276" w:lineRule="auto"/>
       </w:pPr>
       <w:r>
-        <w:t>Dr. Holger Kreft</w:t>
-      </w:r>
+        <w:t xml:space="preserve">Dr. Holger </w:t>
+      </w:r>
+      <w:proofErr w:type="spellStart"/>
+      <w:r>
+        <w:t>Kreft</w:t>
+      </w:r>
+      <w:proofErr w:type="spellEnd"/>
       <w:r>
         <w:t xml:space="preserve">, </w:t>
       </w:r>
       <w:r>
         <w:t xml:space="preserve">Dr. </w:t>
       </w:r>
-      <w:r>
-        <w:t>Catrin Westphal</w:t>
+      <w:proofErr w:type="spellStart"/>
+      <w:r>
+        <w:t>Catrin</w:t>
+      </w:r>
+      <w:proofErr w:type="spellEnd"/>
+      <w:r>
+        <w:t xml:space="preserve"> Westphal</w:t>
       </w:r>
       <w:r>
         <w:t xml:space="preserve">, </w:t>
@@ -201,21 +216,23 @@
           <w:i/>
           <w:iCs/>
         </w:rPr>
-        <w:t>“</w:t>
-      </w:r>
-      <w:r>
-        <w:rPr>
-          <w:i/>
-          <w:iCs/>
-        </w:rPr>
-        <w:t>How has bird biodiversity changed over time? A review across metrics and spatio-temporal scales</w:t>
-      </w:r>
-      <w:r>
-        <w:rPr>
-          <w:i/>
-          <w:iCs/>
-        </w:rPr>
-        <w:t>”</w:t>
+        <w:t xml:space="preserve">“How has bird biodiversity changed over time? A review across metrics and </w:t>
+      </w:r>
+      <w:proofErr w:type="spellStart"/>
+      <w:r>
+        <w:rPr>
+          <w:i/>
+          <w:iCs/>
+        </w:rPr>
+        <w:t>spatio</w:t>
+      </w:r>
+      <w:proofErr w:type="spellEnd"/>
+      <w:r>
+        <w:rPr>
+          <w:i/>
+          <w:iCs/>
+        </w:rPr>
+        <w:t>-temporal scales”</w:t>
       </w:r>
       <w:r>
         <w:rPr>
@@ -277,7 +294,13 @@
         <w:jc w:val="both"/>
       </w:pPr>
       <w:r>
-        <w:t>We confirm that this work is original and has bot been published elsewhere, nor is it currently under consideration for publication elsewhere.</w:t>
+        <w:t xml:space="preserve">We confirm that this work is original and has </w:t>
+      </w:r>
+      <w:r>
+        <w:t>not</w:t>
+      </w:r>
+      <w:r>
+        <w:t xml:space="preserve"> been published elsewhere, nor is it currently under consideration for publication elsewhere.</w:t>
       </w:r>
     </w:p>
     <w:p>
@@ -301,22 +324,21 @@
         <w:t xml:space="preserve">, </w:t>
       </w:r>
       <w:r>
-        <w:t xml:space="preserve">we highlight that considering spatio-temporal scaling of biodiversity trends is key to have a holistic overview of current biodiversity </w:t>
+        <w:t xml:space="preserve">we highlight that considering </w:t>
+      </w:r>
+      <w:proofErr w:type="spellStart"/>
+      <w:r>
+        <w:t>spatio</w:t>
+      </w:r>
+      <w:proofErr w:type="spellEnd"/>
+      <w:r>
+        <w:t xml:space="preserve">-temporal scaling of biodiversity trends is key to have a holistic overview of current biodiversity </w:t>
       </w:r>
       <w:r>
         <w:t>crisis</w:t>
       </w:r>
       <w:r>
-        <w:t xml:space="preserve">. </w:t>
-      </w:r>
-      <w:r>
-        <w:t xml:space="preserve">Especially, we show that for birds, trends of biodiversity </w:t>
-      </w:r>
-      <w:r>
-        <w:t>can be</w:t>
-      </w:r>
-      <w:r>
-        <w:t xml:space="preserve"> opposed considering the scale at which </w:t>
+        <w:t xml:space="preserve">. Especially, we show that for birds, trends of biodiversity can be opposed considering the scale at which </w:t>
       </w:r>
       <w:r>
         <w:t>they are</w:t>
@@ -331,13 +353,15 @@
         <w:t>.</w:t>
       </w:r>
       <w:r>
-        <w:t xml:space="preserve"> Moreover, </w:t>
-      </w:r>
-      <w:r>
-        <w:t xml:space="preserve">a lack of consensus about temporal scale features is highlighted and we give guidelines for authors to better </w:t>
-      </w:r>
-      <w:r>
-        <w:t xml:space="preserve">consider them. Finally, we highlight </w:t>
+        <w:t xml:space="preserve"> Moreover, a lack of consensus about temporal scale features </w:t>
+      </w:r>
+      <w:proofErr w:type="gramStart"/>
+      <w:r>
+        <w:t>is</w:t>
+      </w:r>
+      <w:proofErr w:type="gramEnd"/>
+      <w:r>
+        <w:t xml:space="preserve"> highlighted and we give guidelines for authors to better consider them. Finally, we highlight </w:t>
       </w:r>
       <w:r>
         <w:rPr>
@@ -345,11 +369,19 @@
         </w:rPr>
         <w:t xml:space="preserve">an insufficient </w:t>
       </w:r>
+      <w:proofErr w:type="spellStart"/>
       <w:r>
         <w:rPr>
           <w:lang w:val="en-GB"/>
         </w:rPr>
-        <w:t>spatio-temporal coverage of biodiversity dataset, which can lead to biased assessment of temporal biodiversity trends.</w:t>
+        <w:t>spatio</w:t>
+      </w:r>
+      <w:proofErr w:type="spellEnd"/>
+      <w:r>
+        <w:rPr>
+          <w:lang w:val="en-GB"/>
+        </w:rPr>
+        <w:t>-temporal coverage of biodiversity dataset, which can lead to biased assessment of temporal biodiversity trends.</w:t>
       </w:r>
     </w:p>
     <w:p>
@@ -381,27 +413,41 @@
       <w:r>
         <w:t>Even though several meta-analyses assess biodiversity trends for a given spatial scale, we noticed a lack of review listing them together with their spatial and temporal features (</w:t>
       </w:r>
-      <w:r>
-        <w:rPr>
-          <w:i/>
-          <w:iCs/>
-        </w:rPr>
-        <w:t xml:space="preserve">i.e. </w:t>
+      <w:proofErr w:type="gramStart"/>
+      <w:r>
+        <w:rPr>
+          <w:i/>
+          <w:iCs/>
+        </w:rPr>
+        <w:t>i.e.</w:t>
+      </w:r>
+      <w:proofErr w:type="gramEnd"/>
+      <w:r>
+        <w:rPr>
+          <w:i/>
+          <w:iCs/>
+        </w:rPr>
+        <w:t xml:space="preserve"> </w:t>
       </w:r>
       <w:r>
         <w:t>grain, extent, lag…).</w:t>
       </w:r>
       <w:r>
-        <w:t xml:space="preserve"> By considering spatio-temporal scales and heterogeneity of </w:t>
+        <w:t xml:space="preserve"> By considering </w:t>
+      </w:r>
+      <w:proofErr w:type="spellStart"/>
+      <w:r>
+        <w:t>spatio</w:t>
+      </w:r>
+      <w:proofErr w:type="spellEnd"/>
+      <w:r>
+        <w:t xml:space="preserve">-temporal scales and heterogeneity of </w:t>
       </w:r>
       <w:r>
         <w:t>macroecological</w:t>
       </w:r>
       <w:r>
-        <w:t xml:space="preserve"> metrics, we believe that </w:t>
-      </w:r>
-      <w:r>
-        <w:t>this literature review is relevant for the special issue “</w:t>
+        <w:t xml:space="preserve"> metrics, we believe that this literature review is relevant for the special issue “</w:t>
       </w:r>
       <w:r>
         <w:rPr>

</xml_diff>